<commit_message>
Adding comments to Assignmnet 3
</commit_message>
<xml_diff>
--- a/Assignment 3/Task1 Parser.docx
+++ b/Assignment 3/Task1 Parser.docx
@@ -12,8 +12,6 @@
           <w:lang w:val="en-US"/>
         </w:rPr>
       </w:pPr>
-      <w:bookmarkStart w:id="0" w:name="_GoBack"/>
-      <w:bookmarkEnd w:id="0"/>
       <w:r>
         <w:rPr>
           <w:b/>
@@ -5243,71 +5241,8 @@
         </w:rPr>
         <w:t>ID_T}</w:t>
       </w:r>
-    </w:p>
-    <w:p>
-      <w:pPr>
-        <w:rPr>
-          <w:sz w:val="23"/>
-          <w:szCs w:val="23"/>
-        </w:rPr>
-      </w:pPr>
-      <w:r>
-        <w:rPr>
-          <w:sz w:val="23"/>
-          <w:szCs w:val="23"/>
-        </w:rPr>
-        <w:t xml:space="preserve">&lt;primary string expression&gt; -&gt; </w:t>
-      </w:r>
-    </w:p>
-    <w:p>
-      <w:pPr>
-        <w:rPr>
-          <w:sz w:val="23"/>
-          <w:szCs w:val="23"/>
-        </w:rPr>
-      </w:pPr>
-      <w:r>
-        <w:rPr>
-          <w:sz w:val="23"/>
-          <w:szCs w:val="23"/>
-        </w:rPr>
-        <w:tab/>
-      </w:r>
-      <w:r>
-        <w:rPr>
-          <w:sz w:val="23"/>
-          <w:szCs w:val="23"/>
-        </w:rPr>
-        <w:t>STR_T | SVID_T</w:t>
-      </w:r>
-    </w:p>
-    <w:p>
-      <w:pPr>
-        <w:pBdr>
-          <w:top w:val="single" w:sz="4" w:space="1" w:color="auto"/>
-          <w:left w:val="single" w:sz="4" w:space="4" w:color="auto"/>
-          <w:bottom w:val="single" w:sz="4" w:space="1" w:color="auto"/>
-          <w:right w:val="single" w:sz="4" w:space="4" w:color="auto"/>
-        </w:pBdr>
-        <w:rPr>
-          <w:sz w:val="23"/>
-          <w:szCs w:val="23"/>
-        </w:rPr>
-      </w:pPr>
-      <w:r>
-        <w:rPr>
-          <w:sz w:val="23"/>
-          <w:szCs w:val="23"/>
-        </w:rPr>
-        <w:t>FIRST(&lt;primary string expression&gt;) -&gt; { STR_T, SVID_T }</w:t>
-      </w:r>
-    </w:p>
-    <w:p>
-      <w:pPr>
-        <w:rPr>
-          <w:lang w:val="en-US"/>
-        </w:rPr>
-      </w:pPr>
+      <w:bookmarkStart w:id="0" w:name="_GoBack"/>
+      <w:bookmarkEnd w:id="0"/>
     </w:p>
     <w:sectPr>
       <w:pgSz w:w="12240" w:h="15840"/>
@@ -6297,7 +6232,7 @@
 </file>
 
 <file path=customXml/itemProps1.xml><?xml version="1.0" encoding="utf-8"?>
-<ds:datastoreItem xmlns:ds="http://schemas.openxmlformats.org/officeDocument/2006/customXml" ds:itemID="{0422A378-86BD-4D5C-BBB3-D64A442CA30F}">
+<ds:datastoreItem xmlns:ds="http://schemas.openxmlformats.org/officeDocument/2006/customXml" ds:itemID="{9DC96565-E755-475E-9A10-4D0869DCC772}">
   <ds:schemaRefs>
     <ds:schemaRef ds:uri="http://schemas.openxmlformats.org/officeDocument/2006/bibliography"/>
   </ds:schemaRefs>

</xml_diff>